<commit_message>
Update Artifact 1 - Software Engineering and Design Narrative.docx
</commit_message>
<xml_diff>
--- a/Artifact1/Artifact 1 - Software Engineering and Design Narrative.docx
+++ b/Artifact1/Artifact 1 - Software Engineering and Design Narrative.docx
@@ -236,7 +236,69 @@
         <w:rPr>
           <w:rFonts w:ascii="Times New Roman" w:hAnsi="Times New Roman" w:cs="Times New Roman"/>
         </w:rPr>
-        <w:t>One of the first changes was moving global variables outside of the main method so they can be easily accessed in any of the functions that are called throughout the application. This helped removed unnecessary parameters from the functions since the global variables will no longer be required to be passed over.</w:t>
+        <w:t>One of the first changes was moving global variables outside of the main method so they can be easily accessed in any of the functions that are called throughout the application. This helped removed unnecessary parameters from the functions since the global variables will no longer be required to be passed over</w:t>
+      </w:r>
+      <w:r>
+        <w:rPr>
+          <w:rFonts w:ascii="Times New Roman" w:hAnsi="Times New Roman" w:cs="Times New Roman"/>
+        </w:rPr>
+        <w:t>.</w:t>
+      </w:r>
+    </w:p>
+    <w:p>
+      <w:pPr>
+        <w:spacing w:line="480" w:lineRule="auto"/>
+        <w:rPr>
+          <w:rFonts w:ascii="Times New Roman" w:hAnsi="Times New Roman" w:cs="Times New Roman"/>
+        </w:rPr>
+      </w:pPr>
+      <w:r>
+        <w:rPr>
+          <w:rFonts w:ascii="Times New Roman" w:hAnsi="Times New Roman" w:cs="Times New Roman"/>
+          <w:noProof/>
+        </w:rPr>
+        <w:lastRenderedPageBreak/>
+        <w:drawing>
+          <wp:inline distT="0" distB="0" distL="0" distR="0" wp14:anchorId="78F5A40C" wp14:editId="1D1753A7">
+            <wp:extent cx="5260340" cy="8229600"/>
+            <wp:effectExtent l="0" t="0" r="0" b="0"/>
+            <wp:docPr id="654859673" name="Picture 1"/>
+            <wp:cNvGraphicFramePr>
+              <a:graphicFrameLocks xmlns:a="http://schemas.openxmlformats.org/drawingml/2006/main" noChangeAspect="1"/>
+            </wp:cNvGraphicFramePr>
+            <a:graphic xmlns:a="http://schemas.openxmlformats.org/drawingml/2006/main">
+              <a:graphicData uri="http://schemas.openxmlformats.org/drawingml/2006/picture">
+                <pic:pic xmlns:pic="http://schemas.openxmlformats.org/drawingml/2006/picture">
+                  <pic:nvPicPr>
+                    <pic:cNvPr id="654859673" name="Picture 1"/>
+                    <pic:cNvPicPr/>
+                  </pic:nvPicPr>
+                  <pic:blipFill>
+                    <a:blip r:embed="rId4">
+                      <a:extLst>
+                        <a:ext uri="{28A0092B-C50C-407E-A947-70E740481C1C}">
+                          <a14:useLocalDpi xmlns:a14="http://schemas.microsoft.com/office/drawing/2010/main" val="0"/>
+                        </a:ext>
+                      </a:extLst>
+                    </a:blip>
+                    <a:stretch>
+                      <a:fillRect/>
+                    </a:stretch>
+                  </pic:blipFill>
+                  <pic:spPr>
+                    <a:xfrm>
+                      <a:off x="0" y="0"/>
+                      <a:ext cx="5260340" cy="8229600"/>
+                    </a:xfrm>
+                    <a:prstGeom prst="rect">
+                      <a:avLst/>
+                    </a:prstGeom>
+                  </pic:spPr>
+                </pic:pic>
+              </a:graphicData>
+            </a:graphic>
+          </wp:inline>
+        </w:drawing>
       </w:r>
     </w:p>
     <w:p>
@@ -251,6 +313,7 @@
         <w:rPr>
           <w:rFonts w:ascii="Times New Roman" w:hAnsi="Times New Roman" w:cs="Times New Roman"/>
         </w:rPr>
+        <w:lastRenderedPageBreak/>
         <w:t xml:space="preserve">Another change involved converting all language-specific statements to the equivalent JavaScript language statements. This includes the “if” statements, arrays, loops, print statements, and code format. </w:t>
       </w:r>
     </w:p>
@@ -280,14 +343,117 @@
         <w:rPr>
           <w:rFonts w:ascii="Times New Roman" w:hAnsi="Times New Roman" w:cs="Times New Roman"/>
         </w:rPr>
-        <w:t xml:space="preserve"> methods are set up </w:t>
-      </w:r>
-      <w:r>
-        <w:rPr>
-          <w:rFonts w:ascii="Times New Roman" w:hAnsi="Times New Roman" w:cs="Times New Roman"/>
-        </w:rPr>
-        <w:lastRenderedPageBreak/>
-        <w:t>as blocking functions to prevent the application from going into an infinite loop. After this is in place, the application waits for the user to enter their next command and runs the correct code based on the command entered.</w:t>
+        <w:t xml:space="preserve"> methods are set up as blocking functions to prevent the application from going into an infinite loop. After this is in place, the application waits for the user to enter their next command and runs the correct code based on the command entered.</w:t>
+      </w:r>
+    </w:p>
+    <w:p>
+      <w:pPr>
+        <w:spacing w:line="480" w:lineRule="auto"/>
+        <w:rPr>
+          <w:rFonts w:ascii="Times New Roman" w:hAnsi="Times New Roman" w:cs="Times New Roman"/>
+        </w:rPr>
+      </w:pPr>
+      <w:r>
+        <w:rPr>
+          <w:rFonts w:ascii="Times New Roman" w:hAnsi="Times New Roman" w:cs="Times New Roman"/>
+          <w:noProof/>
+        </w:rPr>
+        <w:drawing>
+          <wp:inline distT="0" distB="0" distL="0" distR="0" wp14:anchorId="2B697737" wp14:editId="3CFEBF64">
+            <wp:extent cx="5600700" cy="1199124"/>
+            <wp:effectExtent l="0" t="0" r="0" b="0"/>
+            <wp:docPr id="1504767310" name="Picture 2" descr="A screen shot of a computer code&#10;&#10;Description automatically generated"/>
+            <wp:cNvGraphicFramePr>
+              <a:graphicFrameLocks xmlns:a="http://schemas.openxmlformats.org/drawingml/2006/main" noChangeAspect="1"/>
+            </wp:cNvGraphicFramePr>
+            <a:graphic xmlns:a="http://schemas.openxmlformats.org/drawingml/2006/main">
+              <a:graphicData uri="http://schemas.openxmlformats.org/drawingml/2006/picture">
+                <pic:pic xmlns:pic="http://schemas.openxmlformats.org/drawingml/2006/picture">
+                  <pic:nvPicPr>
+                    <pic:cNvPr id="1504767310" name="Picture 2" descr="A screen shot of a computer code&#10;&#10;Description automatically generated"/>
+                    <pic:cNvPicPr/>
+                  </pic:nvPicPr>
+                  <pic:blipFill>
+                    <a:blip r:embed="rId5">
+                      <a:extLst>
+                        <a:ext uri="{28A0092B-C50C-407E-A947-70E740481C1C}">
+                          <a14:useLocalDpi xmlns:a14="http://schemas.microsoft.com/office/drawing/2010/main" val="0"/>
+                        </a:ext>
+                      </a:extLst>
+                    </a:blip>
+                    <a:stretch>
+                      <a:fillRect/>
+                    </a:stretch>
+                  </pic:blipFill>
+                  <pic:spPr>
+                    <a:xfrm>
+                      <a:off x="0" y="0"/>
+                      <a:ext cx="5635237" cy="1206519"/>
+                    </a:xfrm>
+                    <a:prstGeom prst="rect">
+                      <a:avLst/>
+                    </a:prstGeom>
+                  </pic:spPr>
+                </pic:pic>
+              </a:graphicData>
+            </a:graphic>
+          </wp:inline>
+        </w:drawing>
+      </w:r>
+    </w:p>
+    <w:p>
+      <w:pPr>
+        <w:spacing w:line="480" w:lineRule="auto"/>
+        <w:rPr>
+          <w:rFonts w:ascii="Times New Roman" w:hAnsi="Times New Roman" w:cs="Times New Roman"/>
+        </w:rPr>
+      </w:pPr>
+      <w:r>
+        <w:rPr>
+          <w:rFonts w:ascii="Times New Roman" w:hAnsi="Times New Roman" w:cs="Times New Roman"/>
+          <w:noProof/>
+        </w:rPr>
+        <w:drawing>
+          <wp:inline distT="0" distB="0" distL="0" distR="0" wp14:anchorId="6C58E69E" wp14:editId="3966EF7F">
+            <wp:extent cx="5600700" cy="3509413"/>
+            <wp:effectExtent l="0" t="0" r="0" b="0"/>
+            <wp:docPr id="71533272" name="Picture 3" descr="A computer screen shot of text&#10;&#10;Description automatically generated"/>
+            <wp:cNvGraphicFramePr>
+              <a:graphicFrameLocks xmlns:a="http://schemas.openxmlformats.org/drawingml/2006/main" noChangeAspect="1"/>
+            </wp:cNvGraphicFramePr>
+            <a:graphic xmlns:a="http://schemas.openxmlformats.org/drawingml/2006/main">
+              <a:graphicData uri="http://schemas.openxmlformats.org/drawingml/2006/picture">
+                <pic:pic xmlns:pic="http://schemas.openxmlformats.org/drawingml/2006/picture">
+                  <pic:nvPicPr>
+                    <pic:cNvPr id="71533272" name="Picture 3" descr="A computer screen shot of text&#10;&#10;Description automatically generated"/>
+                    <pic:cNvPicPr/>
+                  </pic:nvPicPr>
+                  <pic:blipFill>
+                    <a:blip r:embed="rId6">
+                      <a:extLst>
+                        <a:ext uri="{28A0092B-C50C-407E-A947-70E740481C1C}">
+                          <a14:useLocalDpi xmlns:a14="http://schemas.microsoft.com/office/drawing/2010/main" val="0"/>
+                        </a:ext>
+                      </a:extLst>
+                    </a:blip>
+                    <a:stretch>
+                      <a:fillRect/>
+                    </a:stretch>
+                  </pic:blipFill>
+                  <pic:spPr>
+                    <a:xfrm>
+                      <a:off x="0" y="0"/>
+                      <a:ext cx="5618121" cy="3520329"/>
+                    </a:xfrm>
+                    <a:prstGeom prst="rect">
+                      <a:avLst/>
+                    </a:prstGeom>
+                  </pic:spPr>
+                </pic:pic>
+              </a:graphicData>
+            </a:graphic>
+          </wp:inline>
+        </w:drawing>
       </w:r>
     </w:p>
     <w:p>
@@ -302,7 +468,20 @@
         <w:rPr>
           <w:rFonts w:ascii="Times New Roman" w:hAnsi="Times New Roman" w:cs="Times New Roman"/>
         </w:rPr>
-        <w:t>One challenge I faced was re-learning how the code was set up originally. At first glance, I could figure out the main parts of the code and their actions, but some of the details required taking a closer look to gain a better understanding of the inner workings. This was especially important when converting the code to a different language. Another item that was learned was structuring the code in the way the language would normally have the code set up and using the correct built-in modules to receive user input.</w:t>
+        <w:lastRenderedPageBreak/>
+        <w:t xml:space="preserve">One challenge I faced was re-learning how the code was set up originally. At first glance, I could figure out the main parts of the code and their actions, but some of the details required taking a closer look to gain a better understanding of the inner workings. This was especially important when converting the code to a different language. </w:t>
+      </w:r>
+      <w:r>
+        <w:rPr>
+          <w:rFonts w:ascii="Times New Roman" w:hAnsi="Times New Roman" w:cs="Times New Roman"/>
+        </w:rPr>
+        <w:t>Something else I</w:t>
+      </w:r>
+      <w:r>
+        <w:rPr>
+          <w:rFonts w:ascii="Times New Roman" w:hAnsi="Times New Roman" w:cs="Times New Roman"/>
+        </w:rPr>
+        <w:t xml:space="preserve"> learned was structuring the code in the way the language would normally have the code set up and using the correct built-in modules to receive user input.</w:t>
       </w:r>
     </w:p>
     <w:sectPr>

</xml_diff>